<commit_message>
Possibly updated for other general KDE creations? Can't remember
</commit_message>
<xml_diff>
--- a/Hunter kde quicknotes.docx
+++ b/Hunter kde quicknotes.docx
@@ -222,7 +222,7 @@
         <w:t>26.3398</w:t>
       </w:r>
       <w:r>
-        <w:t xml:space="preserve">, " </w:t>
+        <w:t>, "</w:t>
       </w:r>
       <w:r>
         <w:t>KDE140400</w:t>
@@ -230,44 +230,8 @@
       <w:r>
         <w:t>.tif")</w:t>
       </w:r>
-    </w:p>
-    <w:p>
-      <w:pPr>
-        <w:pStyle w:val="ListParagraph"/>
-        <w:numPr>
-          <w:ilvl w:val="3"/>
-          <w:numId w:val="1"/>
-        </w:numPr>
-      </w:pPr>
-      <w:r>
-        <w:t>Either c</w:t>
-      </w:r>
-      <w:r>
-        <w:t xml:space="preserve">opy/pasting this </w:t>
-      </w:r>
-      <w:r>
-        <w:t xml:space="preserve">OR not having the </w:t>
-      </w:r>
-      <w:proofErr w:type="spellStart"/>
-      <w:r>
-        <w:t>tif</w:t>
-      </w:r>
-      <w:proofErr w:type="spellEnd"/>
-      <w:r>
-        <w:t xml:space="preserve"> visible </w:t>
-      </w:r>
-      <w:r>
-        <w:t>seems to throw error</w:t>
-      </w:r>
-      <w:r>
-        <w:t>. Having it visible and putting the expression in</w:t>
-      </w:r>
-      <w:r>
-        <w:t xml:space="preserve"> “manually”</w:t>
-      </w:r>
-      <w:r>
-        <w:t xml:space="preserve"> works</w:t>
-      </w:r>
+      <w:bookmarkStart w:id="0" w:name="_GoBack"/>
+      <w:bookmarkEnd w:id="0"/>
     </w:p>
     <w:p>
       <w:pPr>
@@ -308,8 +272,6 @@
       <w:r>
         <w:t>40% trans</w:t>
       </w:r>
-      <w:bookmarkStart w:id="0" w:name="_GoBack"/>
-      <w:bookmarkEnd w:id="0"/>
     </w:p>
     <w:p/>
     <w:sectPr>

</xml_diff>